<commit_message>
Lisää DevOps-linkkejä opiskelijoilta. Lisää selitykset arkkitehtuuritermeille
</commit_message>
<xml_diff>
--- a/06_ohjelmistoarkkitehtuurit_ja_patternit/MuutamiaArkkitehtuuriLuennonTermeja_YrityksiaSelkokielisiksiSelityksiksi.docx
+++ b/06_ohjelmistoarkkitehtuurit_ja_patternit/MuutamiaArkkitehtuuriLuennonTermeja_YrityksiaSelkokielisiksiSelityksiksi.docx
@@ -44,107 +44,77 @@
         </w:rPr>
         <w:br/>
       </w:r>
-    </w:p>
-    <w:p>
-      <w:pPr>
-        <w:rPr>
-          <w:b/>
-        </w:rPr>
-      </w:pPr>
-      <w:r>
-        <w:rPr>
-          <w:b/>
-        </w:rPr>
-        <w:t xml:space="preserve">DIP - </w:t>
-      </w:r>
-      <w:proofErr w:type="spellStart"/>
-      <w:r>
-        <w:rPr>
-          <w:b/>
-        </w:rPr>
-        <w:t>Dependency</w:t>
-      </w:r>
-      <w:proofErr w:type="spellEnd"/>
-      <w:r>
-        <w:rPr>
-          <w:b/>
-        </w:rPr>
-        <w:t xml:space="preserve"> Inversion </w:t>
-      </w:r>
-      <w:proofErr w:type="spellStart"/>
-      <w:r>
-        <w:rPr>
-          <w:b/>
-        </w:rPr>
-        <w:t>Principle</w:t>
-      </w:r>
-      <w:proofErr w:type="spellEnd"/>
+      <w:r>
+        <w:rPr>
+          <w:b/>
+        </w:rPr>
+        <w:br/>
+      </w:r>
+      <w:proofErr w:type="spellStart"/>
+      <w:r>
+        <w:rPr>
+          <w:b/>
+        </w:rPr>
+        <w:t>IoC</w:t>
+      </w:r>
+      <w:proofErr w:type="spellEnd"/>
+      <w:r>
+        <w:rPr>
+          <w:b/>
+        </w:rPr>
+        <w:t xml:space="preserve"> - Inversion of Control</w:t>
+      </w:r>
     </w:p>
     <w:p>
       <w:pPr>
         <w:jc w:val="both"/>
       </w:pPr>
-      <w:proofErr w:type="spellStart"/>
-      <w:r>
-        <w:t>Ylätason</w:t>
-      </w:r>
-      <w:proofErr w:type="spellEnd"/>
-      <w:r>
-        <w:t xml:space="preserve"> oliot eivät käytä suoraan </w:t>
-      </w:r>
-      <w:proofErr w:type="spellStart"/>
-      <w:r>
-        <w:t>al</w:t>
-      </w:r>
-      <w:r>
-        <w:t>a</w:t>
-      </w:r>
-      <w:r>
-        <w:t>tason</w:t>
-      </w:r>
-      <w:proofErr w:type="spellEnd"/>
-      <w:r>
-        <w:t xml:space="preserve"> olioita, vaan käyttävät niiden abstraktioita. Esim. </w:t>
-      </w:r>
-      <w:proofErr w:type="spellStart"/>
-      <w:r>
-        <w:t>interface:a</w:t>
-      </w:r>
-      <w:proofErr w:type="spellEnd"/>
-      <w:r>
-        <w:t xml:space="preserve">. Saadaan </w:t>
-      </w:r>
-      <w:proofErr w:type="spellStart"/>
-      <w:r>
-        <w:t>loose</w:t>
-      </w:r>
-      <w:proofErr w:type="spellEnd"/>
-      <w:r>
-        <w:t xml:space="preserve"> </w:t>
-      </w:r>
-      <w:proofErr w:type="spellStart"/>
-      <w:r>
-        <w:t>coupling</w:t>
-      </w:r>
-      <w:proofErr w:type="spellEnd"/>
-      <w:r>
-        <w:t xml:space="preserve"> </w:t>
-      </w:r>
-      <w:proofErr w:type="spellStart"/>
-      <w:r>
-        <w:t>ylätason</w:t>
-      </w:r>
-      <w:proofErr w:type="spellEnd"/>
-      <w:r>
-        <w:t xml:space="preserve"> olion ja jotakin sen tarvitsemaa toteuttavan </w:t>
-      </w:r>
-      <w:proofErr w:type="spellStart"/>
-      <w:r>
-        <w:t>alatason</w:t>
-      </w:r>
-      <w:proofErr w:type="spellEnd"/>
-      <w:r>
-        <w:t xml:space="preserve"> olion välille. Vaikkapa meillä olisi business-luokka, joka luulee käsittelevänsä Henkilöitä, mutta ajon aikana me annamme sille joko Opettajia tai Opiskelijoita, joilla on Henkilön piirteet ja joitakin omia piirteitä, ja osa Henkilön piirteistä voi olla toteutettu eri tavalla.</w:t>
+      <w:r>
+        <w:t xml:space="preserve">Normaalisti meidän koodi aloittaa ja ehkä kutsuu kirjastojen palveluita. </w:t>
+      </w:r>
+      <w:proofErr w:type="spellStart"/>
+      <w:r>
+        <w:t>IoC</w:t>
+      </w:r>
+      <w:proofErr w:type="spellEnd"/>
+      <w:r>
+        <w:t xml:space="preserve"> viittaa tilanteeseen, jossa </w:t>
+      </w:r>
+      <w:proofErr w:type="spellStart"/>
+      <w:r>
+        <w:t>framework</w:t>
+      </w:r>
+      <w:proofErr w:type="spellEnd"/>
+      <w:r>
+        <w:t xml:space="preserve"> kutsuukin meidän koodia. Tyypillistä esimerkiksi käyttöliittymäohjelmoinnissa, jossa selaimen tai käyttöjärjestelmän hiirtä ja näyttöä hallitseva järjestelmä saa tapahtumia (</w:t>
+      </w:r>
+      <w:proofErr w:type="spellStart"/>
+      <w:r>
+        <w:t>events</w:t>
+      </w:r>
+      <w:proofErr w:type="spellEnd"/>
+      <w:r>
+        <w:t>) ja kutsuu sitten meidän tapahtumankäsittelijöitä</w:t>
+      </w:r>
+      <w:r>
+        <w:t xml:space="preserve"> niille tapahtumille</w:t>
+      </w:r>
+      <w:r>
+        <w:t>. Eli me ei ollakaan sen isomman kuvan hallitsijoita, vaan ripustetaan meidän tapahtumankäsittelijäfunktioita tai -olioita (</w:t>
+      </w:r>
+      <w:proofErr w:type="spellStart"/>
+      <w:r>
+        <w:t>event-handlers</w:t>
+      </w:r>
+      <w:proofErr w:type="spellEnd"/>
+      <w:r>
+        <w:t>) ja siten täytetään yksittäisiä aukkoja sovelluksen</w:t>
+      </w:r>
+      <w:r>
+        <w:t>/järjestelmän</w:t>
+      </w:r>
+      <w:r>
+        <w:t xml:space="preserve"> toiminnassa.</w:t>
       </w:r>
     </w:p>
     <w:p>
@@ -158,54 +128,120 @@
         <w:rPr>
           <w:b/>
         </w:rPr>
-        <w:t>IoC</w:t>
-      </w:r>
-      <w:proofErr w:type="spellEnd"/>
-      <w:r>
-        <w:rPr>
-          <w:b/>
-        </w:rPr>
-        <w:t xml:space="preserve"> - Inversion of Control</w:t>
-      </w:r>
+        <w:t>Dependency</w:t>
+      </w:r>
+      <w:proofErr w:type="spellEnd"/>
+      <w:r>
+        <w:rPr>
+          <w:b/>
+        </w:rPr>
+        <w:t xml:space="preserve"> </w:t>
+      </w:r>
+      <w:proofErr w:type="spellStart"/>
+      <w:r>
+        <w:rPr>
+          <w:b/>
+        </w:rPr>
+        <w:t>I</w:t>
+      </w:r>
+      <w:r>
+        <w:rPr>
+          <w:b/>
+        </w:rPr>
+        <w:t>njection</w:t>
+      </w:r>
+      <w:proofErr w:type="spellEnd"/>
     </w:p>
     <w:p>
       <w:pPr>
         <w:jc w:val="both"/>
       </w:pPr>
       <w:r>
-        <w:t xml:space="preserve">Normaalisti meidän koodi aloittaa ja ehkä kutsuu kirjastojen palveluita. </w:t>
-      </w:r>
-      <w:proofErr w:type="spellStart"/>
-      <w:r>
-        <w:t>IoC</w:t>
-      </w:r>
-      <w:proofErr w:type="spellEnd"/>
-      <w:r>
-        <w:t xml:space="preserve"> viittaa tilanteeseen, jossa </w:t>
-      </w:r>
-      <w:proofErr w:type="spellStart"/>
-      <w:r>
-        <w:t>framework</w:t>
-      </w:r>
-      <w:proofErr w:type="spellEnd"/>
-      <w:r>
-        <w:t xml:space="preserve"> kutsuukin meidän koodia. Tyypillistä esimerkiksi käyttöliittymäohjelmoinnissa, jossa selaimen tai käyttöjärjestelmän hiirtä ja näyttöä hallitseva järjestelmä saa tapahtumia (</w:t>
-      </w:r>
-      <w:proofErr w:type="spellStart"/>
-      <w:r>
-        <w:t>events</w:t>
-      </w:r>
-      <w:proofErr w:type="spellEnd"/>
-      <w:r>
-        <w:t>) ja kutsuu sitten meidän tapahtumankäsittelijöitä. Eli me ei ollakaan sen isomman kuvan hallitsijoita, vaan ripustetaan meidän tapahtumankäsittelijäfunktioita tai -olioita (</w:t>
-      </w:r>
-      <w:proofErr w:type="spellStart"/>
-      <w:r>
-        <w:t>event-handlers</w:t>
-      </w:r>
-      <w:proofErr w:type="spellEnd"/>
-      <w:r>
-        <w:t>) ja siten täytetään yksittäisiä aukkoja sovelluksen toiminnassa.</w:t>
+        <w:t xml:space="preserve">Ohjelmistosuunnittelun tekniikka, missä olio saa tarvitsemansa riippuvuuden/puuttuvan osan ulkoa päin asetettuna. Olio ei tiedä minkä toteutuksen saa, mutta jos se on toteutettu kuten tarkoitettu, olio osaa sen jälkeen toimia sitä hyödyntäen. Oliosta tulee tavallaan kokonainen.   </w:t>
+      </w:r>
+      <w:proofErr w:type="spellStart"/>
+      <w:r>
+        <w:t>dependency</w:t>
+      </w:r>
+      <w:proofErr w:type="spellEnd"/>
+      <w:r>
+        <w:t xml:space="preserve"> </w:t>
+      </w:r>
+      <w:proofErr w:type="spellStart"/>
+      <w:r>
+        <w:t>injection</w:t>
+      </w:r>
+      <w:proofErr w:type="spellEnd"/>
+      <w:r>
+        <w:t xml:space="preserve"> -termejä:</w:t>
+      </w:r>
+      <w:r>
+        <w:br/>
+        <w:t xml:space="preserve">  "</w:t>
+      </w:r>
+      <w:proofErr w:type="spellStart"/>
+      <w:r>
+        <w:t>client</w:t>
+      </w:r>
+      <w:proofErr w:type="spellEnd"/>
+      <w:r>
+        <w:t xml:space="preserve">" = Business-luokka (tarvitsee </w:t>
+      </w:r>
+      <w:proofErr w:type="spellStart"/>
+      <w:r>
+        <w:t>servicen</w:t>
+      </w:r>
+      <w:proofErr w:type="spellEnd"/>
+      <w:r>
+        <w:t>, toteutuksen riippuvuudelleen)</w:t>
+      </w:r>
+      <w:r>
+        <w:br/>
+        <w:t xml:space="preserve">  "</w:t>
+      </w:r>
+      <w:proofErr w:type="spellStart"/>
+      <w:r>
+        <w:t>service</w:t>
+      </w:r>
+      <w:proofErr w:type="spellEnd"/>
+      <w:r>
+        <w:t xml:space="preserve">" = Auto tai Moottoripyörä (toteutus </w:t>
+      </w:r>
+      <w:proofErr w:type="spellStart"/>
+      <w:r>
+        <w:t>clientin</w:t>
+      </w:r>
+      <w:proofErr w:type="spellEnd"/>
+      <w:r>
+        <w:t xml:space="preserve"> tarvitsemasta 'palvelusta'/ riippuvuudesta)</w:t>
+      </w:r>
+      <w:r>
+        <w:br/>
+        <w:t xml:space="preserve">  "</w:t>
+      </w:r>
+      <w:proofErr w:type="spellStart"/>
+      <w:r>
+        <w:t>injector</w:t>
+      </w:r>
+      <w:proofErr w:type="spellEnd"/>
+      <w:r>
+        <w:t xml:space="preserve">" = </w:t>
+      </w:r>
+      <w:proofErr w:type="spellStart"/>
+      <w:r>
+        <w:t>DIPConfigurator</w:t>
+      </w:r>
+      <w:proofErr w:type="spellEnd"/>
+      <w:r>
+        <w:t xml:space="preserve"> (toimittaa/injektoi </w:t>
+      </w:r>
+      <w:proofErr w:type="spellStart"/>
+      <w:r>
+        <w:t>clientille</w:t>
+      </w:r>
+      <w:proofErr w:type="spellEnd"/>
+      <w:r>
+        <w:t xml:space="preserve"> sen tarvitseman riippuvuuden)</w:t>
       </w:r>
     </w:p>
     <w:p>
@@ -219,27 +255,21 @@
         <w:rPr>
           <w:b/>
         </w:rPr>
-        <w:t>Dependency</w:t>
-      </w:r>
-      <w:proofErr w:type="spellEnd"/>
-      <w:r>
-        <w:rPr>
-          <w:b/>
-        </w:rPr>
-        <w:t xml:space="preserve"> </w:t>
-      </w:r>
-      <w:proofErr w:type="spellStart"/>
-      <w:r>
-        <w:rPr>
-          <w:b/>
-        </w:rPr>
-        <w:t>I</w:t>
-      </w:r>
-      <w:r>
-        <w:rPr>
-          <w:b/>
-        </w:rPr>
-        <w:t>njection</w:t>
+        <w:t>Loose</w:t>
+      </w:r>
+      <w:proofErr w:type="spellEnd"/>
+      <w:r>
+        <w:rPr>
+          <w:b/>
+        </w:rPr>
+        <w:t xml:space="preserve"> </w:t>
+      </w:r>
+      <w:proofErr w:type="spellStart"/>
+      <w:r>
+        <w:rPr>
+          <w:b/>
+        </w:rPr>
+        <w:t>coupling</w:t>
       </w:r>
       <w:proofErr w:type="spellEnd"/>
     </w:p>
@@ -248,91 +278,83 @@
         <w:jc w:val="both"/>
       </w:pPr>
       <w:r>
-        <w:t xml:space="preserve">Ohjelmistosuunnittelun tekniikka, missä olio saa tarvitsemansa riippuvuuden/puuttuvan osan ulkoa päin asetettuna. Olio ei tiedä minkä toteutuksen saa, mutta jos se on toteutettu kuten tarkoitettu, olio osaa sen jälkeen toimia sitä hyödyntäen. Oliosta tulee tavallaan kokonainen.   </w:t>
-      </w:r>
-      <w:proofErr w:type="spellStart"/>
-      <w:r>
-        <w:t>dependency</w:t>
-      </w:r>
-      <w:proofErr w:type="spellEnd"/>
-      <w:r>
-        <w:t xml:space="preserve"> </w:t>
-      </w:r>
-      <w:proofErr w:type="spellStart"/>
-      <w:r>
-        <w:t>injection</w:t>
-      </w:r>
-      <w:proofErr w:type="spellEnd"/>
-      <w:r>
-        <w:t xml:space="preserve"> -termejä:</w:t>
-      </w:r>
-      <w:r>
-        <w:br/>
-        <w:t xml:space="preserve">  "</w:t>
-      </w:r>
-      <w:proofErr w:type="spellStart"/>
-      <w:r>
-        <w:t>client</w:t>
-      </w:r>
-      <w:proofErr w:type="spellEnd"/>
-      <w:r>
-        <w:t xml:space="preserve">" = Business-luokka (tarvitsee </w:t>
-      </w:r>
-      <w:proofErr w:type="spellStart"/>
-      <w:r>
-        <w:t>servicen</w:t>
-      </w:r>
-      <w:proofErr w:type="spellEnd"/>
-      <w:r>
-        <w:t>, toteutuksen riippuvuudelleen)</w:t>
-      </w:r>
-      <w:r>
-        <w:br/>
-        <w:t xml:space="preserve">  "</w:t>
-      </w:r>
-      <w:proofErr w:type="spellStart"/>
-      <w:r>
-        <w:t>service</w:t>
-      </w:r>
-      <w:proofErr w:type="spellEnd"/>
-      <w:r>
-        <w:t xml:space="preserve">" = Auto tai Moottoripyörä (toteutus </w:t>
-      </w:r>
-      <w:proofErr w:type="spellStart"/>
-      <w:r>
-        <w:t>clientin</w:t>
-      </w:r>
-      <w:proofErr w:type="spellEnd"/>
-      <w:r>
-        <w:t xml:space="preserve"> tarvitsemasta 'palvelusta'/ riippuvuudesta)</w:t>
-      </w:r>
-      <w:r>
-        <w:br/>
-        <w:t xml:space="preserve">  "</w:t>
-      </w:r>
-      <w:proofErr w:type="spellStart"/>
-      <w:r>
-        <w:t>injector</w:t>
-      </w:r>
-      <w:proofErr w:type="spellEnd"/>
-      <w:r>
-        <w:t xml:space="preserve">" = </w:t>
-      </w:r>
-      <w:proofErr w:type="spellStart"/>
-      <w:r>
-        <w:t>DIPConfigurator</w:t>
-      </w:r>
-      <w:proofErr w:type="spellEnd"/>
-      <w:r>
-        <w:t xml:space="preserve"> (toimittaa/injektoi </w:t>
-      </w:r>
-      <w:proofErr w:type="spellStart"/>
-      <w:r>
-        <w:t>clientille</w:t>
-      </w:r>
-      <w:proofErr w:type="spellEnd"/>
-      <w:r>
-        <w:t xml:space="preserve"> sen tarvitseman riippuvuuden)</w:t>
+        <w:t xml:space="preserve">Toteuttavaa osaa on helppo vaihtaa. Esimerkiksi </w:t>
+      </w:r>
+      <w:proofErr w:type="spellStart"/>
+      <w:r>
+        <w:t>webfrontin</w:t>
+      </w:r>
+      <w:proofErr w:type="spellEnd"/>
+      <w:r>
+        <w:t xml:space="preserve"> voi vaihtaa </w:t>
+      </w:r>
+      <w:proofErr w:type="spellStart"/>
+      <w:r>
+        <w:t>mobiilifrontiksi</w:t>
+      </w:r>
+      <w:proofErr w:type="spellEnd"/>
+      <w:r>
+        <w:t xml:space="preserve">, jos sekin käyttää samaa </w:t>
+      </w:r>
+      <w:proofErr w:type="spellStart"/>
+      <w:r>
+        <w:t>backendiä</w:t>
+      </w:r>
+      <w:proofErr w:type="spellEnd"/>
+      <w:r>
+        <w:t xml:space="preserve"> (esim. REST API, GraphQL, ...) sillä käyttöliittymä ei riipu </w:t>
+      </w:r>
+      <w:proofErr w:type="spellStart"/>
+      <w:r>
+        <w:t>backendin</w:t>
+      </w:r>
+      <w:proofErr w:type="spellEnd"/>
+      <w:r>
+        <w:t xml:space="preserve"> sisäisestä toteutuksesta, vain </w:t>
+      </w:r>
+      <w:r>
+        <w:t xml:space="preserve">pelkästä </w:t>
+      </w:r>
+      <w:proofErr w:type="spellStart"/>
+      <w:r>
+        <w:t>APIsta</w:t>
+      </w:r>
+      <w:proofErr w:type="spellEnd"/>
+      <w:r>
+        <w:t xml:space="preserve">. Tai </w:t>
+      </w:r>
+      <w:proofErr w:type="spellStart"/>
+      <w:r>
+        <w:t>tietokantatuotteen</w:t>
+      </w:r>
+      <w:proofErr w:type="spellEnd"/>
+      <w:r>
+        <w:t xml:space="preserve"> voi vaihtaa helposti, jos </w:t>
+      </w:r>
+      <w:proofErr w:type="spellStart"/>
+      <w:r>
+        <w:t>backend</w:t>
+      </w:r>
+      <w:proofErr w:type="spellEnd"/>
+      <w:r>
+        <w:t xml:space="preserve"> on kirjoitettu fiksusti ja modulaarisesti ja esim</w:t>
+      </w:r>
+      <w:r>
+        <w:t>.</w:t>
+      </w:r>
+      <w:r>
+        <w:t xml:space="preserve"> kaikki asetukset luetaan jostakin .</w:t>
+      </w:r>
+      <w:proofErr w:type="spellStart"/>
+      <w:r>
+        <w:t>env</w:t>
+      </w:r>
+      <w:proofErr w:type="spellEnd"/>
+      <w:r>
+        <w:t>-</w:t>
+      </w:r>
+      <w:r>
+        <w:t>tiedostosta.</w:t>
       </w:r>
     </w:p>
     <w:p>
@@ -346,21 +368,122 @@
         <w:rPr>
           <w:b/>
         </w:rPr>
-        <w:t>Loose</w:t>
-      </w:r>
-      <w:proofErr w:type="spellEnd"/>
-      <w:r>
-        <w:rPr>
-          <w:b/>
-        </w:rPr>
-        <w:t xml:space="preserve"> </w:t>
-      </w:r>
-      <w:proofErr w:type="spellStart"/>
-      <w:r>
-        <w:rPr>
-          <w:b/>
-        </w:rPr>
-        <w:t>coupling</w:t>
+        <w:t>High</w:t>
+      </w:r>
+      <w:proofErr w:type="spellEnd"/>
+      <w:r>
+        <w:rPr>
+          <w:b/>
+        </w:rPr>
+        <w:t xml:space="preserve"> </w:t>
+      </w:r>
+      <w:proofErr w:type="spellStart"/>
+      <w:r>
+        <w:rPr>
+          <w:b/>
+        </w:rPr>
+        <w:t>cohesion</w:t>
+      </w:r>
+      <w:proofErr w:type="spellEnd"/>
+    </w:p>
+    <w:p>
+      <w:pPr>
+        <w:rPr>
+          <w:b/>
+        </w:rPr>
+      </w:pPr>
+      <w:r>
+        <w:t xml:space="preserve">Moduulin/funktion kaikki osat kuuluvat yhteen, eikä niitä ole järkevä erottaa erilliseksi. Todennäköisesti siis toteuttaa </w:t>
+      </w:r>
+      <w:r>
+        <w:rPr>
+          <w:i/>
+        </w:rPr>
+        <w:t>Single-</w:t>
+      </w:r>
+      <w:proofErr w:type="spellStart"/>
+      <w:r>
+        <w:rPr>
+          <w:i/>
+        </w:rPr>
+        <w:t>R</w:t>
+      </w:r>
+      <w:r>
+        <w:rPr>
+          <w:i/>
+        </w:rPr>
+        <w:t>esponsibility</w:t>
+      </w:r>
+      <w:proofErr w:type="spellEnd"/>
+      <w:r>
+        <w:rPr>
+          <w:i/>
+        </w:rPr>
+        <w:t xml:space="preserve"> </w:t>
+      </w:r>
+      <w:proofErr w:type="spellStart"/>
+      <w:r>
+        <w:rPr>
+          <w:i/>
+        </w:rPr>
+        <w:t>Principleä</w:t>
+      </w:r>
+      <w:proofErr w:type="spellEnd"/>
+      <w:r>
+        <w:rPr>
+          <w:i/>
+        </w:rPr>
+        <w:t xml:space="preserve"> (SRP)</w:t>
+      </w:r>
+      <w:r>
+        <w:t>. Es</w:t>
+      </w:r>
+      <w:bookmarkStart w:id="0" w:name="_GoBack"/>
+      <w:bookmarkEnd w:id="0"/>
+      <w:r>
+        <w:t xml:space="preserve">imerkiksi kaikki yhtä Projekti-olion sisäistä tilaa/dataa käsittelevät funktiot laitetaan metodeiksi Projekti-luokkaan/olioon. Sen sijaa kaikki useata Projekti-oliota (esim. kokoelmaa) koskevat funktiot eivät kuulu sinne, vaan johonkin Projektien säilön tyyppiseen luokkaan. Ja taas jos meillä on joku liiketoimintaprosessi, joka riippuu yksittäisistä ja useista Projekteista, ja johon liittyy myös liiketoiminnan sääntöjä, menee kaikki prosesseihin liittyvä omaan </w:t>
+      </w:r>
+      <w:r>
+        <w:t>(logiikka)</w:t>
+      </w:r>
+      <w:r>
+        <w:t>luokkaansa.</w:t>
+      </w:r>
+      <w:r>
+        <w:br/>
+      </w:r>
+      <w:r>
+        <w:rPr>
+          <w:b/>
+        </w:rPr>
+        <w:br/>
+      </w:r>
+      <w:r>
+        <w:rPr>
+          <w:b/>
+        </w:rPr>
+        <w:t xml:space="preserve">DIP - </w:t>
+      </w:r>
+      <w:proofErr w:type="spellStart"/>
+      <w:r>
+        <w:rPr>
+          <w:b/>
+        </w:rPr>
+        <w:t>Dependency</w:t>
+      </w:r>
+      <w:proofErr w:type="spellEnd"/>
+      <w:r>
+        <w:rPr>
+          <w:b/>
+        </w:rPr>
+        <w:t xml:space="preserve"> Inversion </w:t>
+      </w:r>
+      <w:proofErr w:type="spellStart"/>
+      <w:r>
+        <w:rPr>
+          <w:b/>
+        </w:rPr>
+        <w:t>Principle</w:t>
       </w:r>
       <w:proofErr w:type="spellEnd"/>
     </w:p>
@@ -368,141 +491,61 @@
       <w:pPr>
         <w:jc w:val="both"/>
       </w:pPr>
-      <w:r>
-        <w:t xml:space="preserve">Toteuttavaa osaa on helppo vaihtaa. Esimerkiksi </w:t>
-      </w:r>
-      <w:proofErr w:type="spellStart"/>
-      <w:r>
-        <w:t>webfrontin</w:t>
-      </w:r>
-      <w:proofErr w:type="spellEnd"/>
-      <w:r>
-        <w:t xml:space="preserve"> voi vaihtaa </w:t>
-      </w:r>
-      <w:proofErr w:type="spellStart"/>
-      <w:r>
-        <w:t>mobiilifrontiksi</w:t>
-      </w:r>
-      <w:proofErr w:type="spellEnd"/>
-      <w:r>
-        <w:t xml:space="preserve">, jos sekin käyttää samaa </w:t>
-      </w:r>
-      <w:proofErr w:type="spellStart"/>
-      <w:r>
-        <w:t>backendiä</w:t>
-      </w:r>
-      <w:proofErr w:type="spellEnd"/>
-      <w:r>
-        <w:t xml:space="preserve"> (esim. REST API, GraphQL, ...) sillä käyttöliittymä ei riipu </w:t>
-      </w:r>
-      <w:proofErr w:type="spellStart"/>
-      <w:r>
-        <w:t>backendin</w:t>
-      </w:r>
-      <w:proofErr w:type="spellEnd"/>
-      <w:r>
-        <w:t xml:space="preserve"> sisäisestä toteutuksesta, vain </w:t>
-      </w:r>
-      <w:proofErr w:type="spellStart"/>
-      <w:r>
-        <w:t>APIsta</w:t>
-      </w:r>
-      <w:proofErr w:type="spellEnd"/>
-      <w:r>
-        <w:t xml:space="preserve">. Tai </w:t>
-      </w:r>
-      <w:proofErr w:type="spellStart"/>
-      <w:r>
-        <w:t>tietokantatuotteen</w:t>
-      </w:r>
-      <w:proofErr w:type="spellEnd"/>
-      <w:r>
-        <w:t xml:space="preserve"> voi vaihtaa, helposti, jos </w:t>
-      </w:r>
-      <w:proofErr w:type="spellStart"/>
-      <w:r>
-        <w:t>backend</w:t>
-      </w:r>
-      <w:proofErr w:type="spellEnd"/>
-      <w:r>
-        <w:t xml:space="preserve"> on kirjoitettu fiksusti ja modulaarisesti ja </w:t>
-      </w:r>
-      <w:proofErr w:type="spellStart"/>
-      <w:r>
-        <w:t>esim</w:t>
-      </w:r>
-      <w:proofErr w:type="spellEnd"/>
-      <w:r>
-        <w:t xml:space="preserve"> kaikki asetukset luetaan jostakin .</w:t>
-      </w:r>
-      <w:proofErr w:type="spellStart"/>
-      <w:r>
-        <w:t>env</w:t>
-      </w:r>
-      <w:proofErr w:type="spellEnd"/>
-      <w:r>
-        <w:t>-</w:t>
-      </w:r>
-      <w:r>
-        <w:t>tiedostosta.</w:t>
-      </w:r>
-    </w:p>
-    <w:p>
-      <w:pPr>
-        <w:rPr>
-          <w:b/>
-        </w:rPr>
-      </w:pPr>
-      <w:proofErr w:type="spellStart"/>
-      <w:r>
-        <w:rPr>
-          <w:b/>
-        </w:rPr>
-        <w:t>High</w:t>
-      </w:r>
-      <w:proofErr w:type="spellEnd"/>
-      <w:r>
-        <w:rPr>
-          <w:b/>
-        </w:rPr>
-        <w:t xml:space="preserve"> </w:t>
-      </w:r>
-      <w:proofErr w:type="spellStart"/>
-      <w:r>
-        <w:rPr>
-          <w:b/>
-        </w:rPr>
-        <w:t>cohesion</w:t>
-      </w:r>
-      <w:proofErr w:type="spellEnd"/>
-    </w:p>
-    <w:p>
-      <w:pPr>
-        <w:jc w:val="both"/>
-      </w:pPr>
-      <w:r>
-        <w:t>Moduulin/funktion kaikki osat kuuluvat yhteen, eikä niitä ole järkevä erottaa erilliseksi. Todennäköisesti siis toteuttaa Single-</w:t>
-      </w:r>
-      <w:proofErr w:type="spellStart"/>
-      <w:r>
-        <w:t>responsibility</w:t>
-      </w:r>
-      <w:proofErr w:type="spellEnd"/>
-      <w:r>
-        <w:t xml:space="preserve"> </w:t>
-      </w:r>
-      <w:proofErr w:type="spellStart"/>
-      <w:r>
-        <w:t>Principleä</w:t>
-      </w:r>
-      <w:proofErr w:type="spellEnd"/>
-      <w:r>
-        <w:t xml:space="preserve"> (SRP). Esimerkiksi kaikki yhtä Projekti-olion sisäistä tilaa/dataa käsittelevät funktiot laitetaan metodeiksi Projekti-luokkaan/olioon. Sen sijaa kaikki useata Projekti-oliota (esim. kokoelmaa) koskevat funktiot eivät kuulu sinne, vaan johonkin Projektien säilön tyyppiseen luokkaan. Ja taas jos meillä on joku liiketoimintaprosessi, joka riippuu yksitt</w:t>
-      </w:r>
-      <w:bookmarkStart w:id="0" w:name="_GoBack"/>
-      <w:bookmarkEnd w:id="0"/>
-      <w:r>
-        <w:t>äisistä ja useista Projekteista, ja johon liittyy myös liiketoiminnan sääntöjä, menee kaikki prosesseihin liittyvät omaan luokkaansa.</w:t>
+      <w:proofErr w:type="spellStart"/>
+      <w:r>
+        <w:t>Ylätason</w:t>
+      </w:r>
+      <w:proofErr w:type="spellEnd"/>
+      <w:r>
+        <w:t xml:space="preserve"> oliot eivät käytä suoraan </w:t>
+      </w:r>
+      <w:proofErr w:type="spellStart"/>
+      <w:r>
+        <w:t>alatason</w:t>
+      </w:r>
+      <w:proofErr w:type="spellEnd"/>
+      <w:r>
+        <w:t xml:space="preserve"> olioita, vaan käyttävät niiden abstraktioita. Esim. </w:t>
+      </w:r>
+      <w:proofErr w:type="spellStart"/>
+      <w:r>
+        <w:t>interface:a</w:t>
+      </w:r>
+      <w:proofErr w:type="spellEnd"/>
+      <w:r>
+        <w:t xml:space="preserve">. Saadaan </w:t>
+      </w:r>
+      <w:proofErr w:type="spellStart"/>
+      <w:r>
+        <w:t>loose</w:t>
+      </w:r>
+      <w:proofErr w:type="spellEnd"/>
+      <w:r>
+        <w:t xml:space="preserve"> </w:t>
+      </w:r>
+      <w:proofErr w:type="spellStart"/>
+      <w:r>
+        <w:t>coupling</w:t>
+      </w:r>
+      <w:proofErr w:type="spellEnd"/>
+      <w:r>
+        <w:t xml:space="preserve"> </w:t>
+      </w:r>
+      <w:proofErr w:type="spellStart"/>
+      <w:r>
+        <w:t>ylätason</w:t>
+      </w:r>
+      <w:proofErr w:type="spellEnd"/>
+      <w:r>
+        <w:t xml:space="preserve"> olion ja jotakin sen tarvitsemaa toteuttavan </w:t>
+      </w:r>
+      <w:proofErr w:type="spellStart"/>
+      <w:r>
+        <w:t>alatason</w:t>
+      </w:r>
+      <w:proofErr w:type="spellEnd"/>
+      <w:r>
+        <w:t xml:space="preserve"> olion välille. Vaikkapa meillä olisi business-luokka, joka luulee käsittelevänsä Henkilöitä, mutta ajon aikana me annamme sille joko Opettajia tai Opiskelijoita, joilla on Henkilön piirteet ja joitakin omia piirteitä, ja osa Henkilön piirteistä voi olla toteutettu eri tavalla.</w:t>
       </w:r>
     </w:p>
     <w:p>

</xml_diff>